<commit_message>
Add info on getting bot tokens
</commit_message>
<xml_diff>
--- a/documentation/6. 2023 DIG201 - AS91896 Programming Documentation V2 (Merit&Excellence).docx
+++ b/documentation/6. 2023 DIG201 - AS91896 Programming Documentation V2 (Merit&Excellence).docx
@@ -633,6 +633,14 @@
       </w:pPr>
       <w:r>
         <w:lastRenderedPageBreak/>
+        <w:t>READ readme.md for extra information about the project</w:t>
+      </w:r>
+    </w:p>
+    <w:p>
+      <w:pPr>
+        <w:pStyle w:val="Heading1"/>
+      </w:pPr>
+      <w:r>
         <w:t>2.1</w:t>
       </w:r>
     </w:p>
@@ -1298,6 +1306,7 @@
               <w:rPr>
                 <w:rFonts w:asciiTheme="minorHAnsi" w:hAnsiTheme="minorHAnsi"/>
               </w:rPr>
+              <w:lastRenderedPageBreak/>
               <w:t>games/singleplayer.py</w:t>
             </w:r>
           </w:p>
@@ -1312,7 +1321,6 @@
                 <w:rFonts w:asciiTheme="minorHAnsi" w:hAnsiTheme="minorHAnsi"/>
                 <w:noProof/>
               </w:rPr>
-              <w:lastRenderedPageBreak/>
               <w:drawing>
                 <wp:inline distT="0" distB="0" distL="0" distR="0" wp14:anchorId="2E4D237A" wp14:editId="6056D590">
                   <wp:extent cx="6120130" cy="1186815"/>
@@ -1651,7 +1659,7 @@
                 <v:shape id="_x0000_i1025" type="#_x0000_t75" style="width:482.25pt;height:4in" o:ole="">
                   <v:imagedata r:id="rId20" o:title=""/>
                 </v:shape>
-                <o:OLEObject Type="Embed" ProgID="PBrush" ShapeID="_x0000_i1025" DrawAspect="Content" ObjectID="_1748436742" r:id="rId21"/>
+                <o:OLEObject Type="Embed" ProgID="PBrush" ShapeID="_x0000_i1025" DrawAspect="Content" ObjectID="_1748437643" r:id="rId21"/>
               </w:object>
             </w:r>
           </w:p>
@@ -3617,15 +3625,7 @@
                 <w:sz w:val="22"/>
                 <w:lang w:val="en-US"/>
               </w:rPr>
-              <w:t xml:space="preserve">Negative or zero value for </w:t>
-            </w:r>
-            <w:r>
-              <w:rPr>
-                <w:rFonts w:asciiTheme="minorHAnsi" w:hAnsiTheme="minorHAnsi" w:cstheme="minorHAnsi"/>
-                <w:sz w:val="22"/>
-                <w:lang w:val="en-US"/>
-              </w:rPr>
-              <w:t>number_of_lives field in config file</w:t>
+              <w:t>Negative or zero value for number_of_lives field in config file</w:t>
             </w:r>
           </w:p>
         </w:tc>
@@ -4113,15 +4113,7 @@
                 <w:sz w:val="22"/>
                 <w:lang w:val="en-US"/>
               </w:rPr>
-              <w:t>Non-existing file in word_list_paths of gamemode</w:t>
-            </w:r>
-            <w:r>
-              <w:rPr>
-                <w:rFonts w:asciiTheme="minorHAnsi" w:hAnsiTheme="minorHAnsi" w:cstheme="minorHAnsi"/>
-                <w:sz w:val="22"/>
-                <w:lang w:val="en-US"/>
-              </w:rPr>
-              <w:t xml:space="preserve"> config</w:t>
+              <w:t>Non-existing file in word_list_paths of gamemode config</w:t>
             </w:r>
           </w:p>
         </w:tc>
@@ -4145,15 +4137,7 @@
                 <w:sz w:val="22"/>
                 <w:lang w:val="en-US"/>
               </w:rPr>
-              <w:t>Should</w:t>
-            </w:r>
-            <w:r>
-              <w:rPr>
-                <w:rFonts w:asciiTheme="minorHAnsi" w:hAnsiTheme="minorHAnsi" w:cstheme="minorHAnsi"/>
-                <w:sz w:val="22"/>
-                <w:lang w:val="en-US"/>
-              </w:rPr>
-              <w:t xml:space="preserve"> log error in console and continue without crashing</w:t>
+              <w:t>Should log error in console and continue without crashing</w:t>
             </w:r>
           </w:p>
         </w:tc>
@@ -4250,15 +4234,7 @@
                 <w:sz w:val="22"/>
                 <w:lang w:val="en-US"/>
               </w:rPr>
-              <w:t>Path to directory</w:t>
-            </w:r>
-            <w:r>
-              <w:rPr>
-                <w:rFonts w:asciiTheme="minorHAnsi" w:hAnsiTheme="minorHAnsi" w:cstheme="minorHAnsi"/>
-                <w:sz w:val="22"/>
-                <w:lang w:val="en-US"/>
-              </w:rPr>
-              <w:t xml:space="preserve"> in word_list_paths of gamemode config</w:t>
+              <w:t>Path to directory in word_list_paths of gamemode config</w:t>
             </w:r>
           </w:p>
         </w:tc>
@@ -4548,15 +4524,7 @@
                 <w:sz w:val="22"/>
                 <w:lang w:val="en-US"/>
               </w:rPr>
-              <w:t xml:space="preserve"> set to </w:t>
-            </w:r>
-            <w:r>
-              <w:rPr>
-                <w:rFonts w:asciiTheme="minorHAnsi" w:hAnsiTheme="minorHAnsi" w:cstheme="minorHAnsi"/>
-                <w:sz w:val="22"/>
-                <w:lang w:val="en-US"/>
-              </w:rPr>
-              <w:t>archive</w:t>
+              <w:t xml:space="preserve"> set to archive</w:t>
             </w:r>
             <w:r>
               <w:rPr>
@@ -4701,15 +4669,7 @@
                 <w:sz w:val="22"/>
                 <w:lang w:val="en-US"/>
               </w:rPr>
-              <w:t xml:space="preserve"> set to </w:t>
-            </w:r>
-            <w:r>
-              <w:rPr>
-                <w:rFonts w:asciiTheme="minorHAnsi" w:hAnsiTheme="minorHAnsi" w:cstheme="minorHAnsi"/>
-                <w:sz w:val="22"/>
-                <w:lang w:val="en-US"/>
-              </w:rPr>
-              <w:t>delete</w:t>
+              <w:t xml:space="preserve"> set to delete</w:t>
             </w:r>
             <w:r>
               <w:rPr>
@@ -4741,23 +4701,7 @@
                 <w:sz w:val="22"/>
                 <w:lang w:val="en-US"/>
               </w:rPr>
-              <w:t xml:space="preserve">Should </w:t>
-            </w:r>
-            <w:r>
-              <w:rPr>
-                <w:rFonts w:asciiTheme="minorHAnsi" w:hAnsiTheme="minorHAnsi" w:cstheme="minorHAnsi"/>
-                <w:sz w:val="22"/>
-                <w:lang w:val="en-US"/>
-              </w:rPr>
-              <w:t>delete</w:t>
-            </w:r>
-            <w:r>
-              <w:rPr>
-                <w:rFonts w:asciiTheme="minorHAnsi" w:hAnsiTheme="minorHAnsi" w:cstheme="minorHAnsi"/>
-                <w:sz w:val="22"/>
-                <w:lang w:val="en-US"/>
-              </w:rPr>
-              <w:t xml:space="preserve"> the thread</w:t>
+              <w:t>Should delete the thread</w:t>
             </w:r>
           </w:p>
         </w:tc>
@@ -4862,23 +4806,7 @@
                 <w:sz w:val="22"/>
                 <w:lang w:val="en-US"/>
               </w:rPr>
-              <w:t xml:space="preserve"> set to </w:t>
-            </w:r>
-            <w:r>
-              <w:rPr>
-                <w:rFonts w:asciiTheme="minorHAnsi" w:hAnsiTheme="minorHAnsi" w:cstheme="minorHAnsi"/>
-                <w:sz w:val="22"/>
-                <w:lang w:val="en-US"/>
-              </w:rPr>
-              <w:t>value which is not a valid option</w:t>
-            </w:r>
-            <w:r>
-              <w:rPr>
-                <w:rFonts w:asciiTheme="minorHAnsi" w:hAnsiTheme="minorHAnsi" w:cstheme="minorHAnsi"/>
-                <w:sz w:val="22"/>
-                <w:lang w:val="en-US"/>
-              </w:rPr>
-              <w:t xml:space="preserve"> in config file</w:t>
+              <w:t xml:space="preserve"> set to value which is not a valid option in config file</w:t>
             </w:r>
           </w:p>
         </w:tc>
@@ -5144,15 +5072,7 @@
                 <w:sz w:val="22"/>
                 <w:lang w:val="en-US"/>
               </w:rPr>
-              <w:t>should only be (re)loaded the first time that gamemode is playe</w:t>
-            </w:r>
-            <w:r>
-              <w:rPr>
-                <w:rFonts w:asciiTheme="minorHAnsi" w:hAnsiTheme="minorHAnsi" w:cstheme="minorHAnsi"/>
-                <w:sz w:val="22"/>
-                <w:lang w:val="en-US"/>
-              </w:rPr>
-              <w:t>d, or on changes to the config, or after restarting the bot (to minimize performance hit)</w:t>
+              <w:t>should only be (re)loaded the first time that gamemode is played, or on changes to the config, or after restarting the bot (to minimize performance hit)</w:t>
             </w:r>
           </w:p>
         </w:tc>
@@ -5742,23 +5662,7 @@
                 <w:sz w:val="22"/>
                 <w:lang w:val="en-US"/>
               </w:rPr>
-              <w:t xml:space="preserve">create_thread option </w:t>
-            </w:r>
-            <w:r>
-              <w:rPr>
-                <w:rFonts w:asciiTheme="minorHAnsi" w:hAnsiTheme="minorHAnsi" w:cstheme="minorHAnsi"/>
-                <w:sz w:val="22"/>
-                <w:lang w:val="en-US"/>
-              </w:rPr>
-              <w:t>False</w:t>
-            </w:r>
-            <w:r>
-              <w:rPr>
-                <w:rFonts w:asciiTheme="minorHAnsi" w:hAnsiTheme="minorHAnsi" w:cstheme="minorHAnsi"/>
-                <w:sz w:val="22"/>
-                <w:lang w:val="en-US"/>
-              </w:rPr>
-              <w:t xml:space="preserve"> in config file when starting gamemode</w:t>
+              <w:t>create_thread option False in config file when starting gamemode</w:t>
             </w:r>
           </w:p>
         </w:tc>
@@ -5782,31 +5686,7 @@
                 <w:sz w:val="22"/>
                 <w:lang w:val="en-US"/>
               </w:rPr>
-              <w:t xml:space="preserve">Should </w:t>
-            </w:r>
-            <w:r>
-              <w:rPr>
-                <w:rFonts w:asciiTheme="minorHAnsi" w:hAnsiTheme="minorHAnsi" w:cstheme="minorHAnsi"/>
-                <w:sz w:val="22"/>
-                <w:lang w:val="en-US"/>
-              </w:rPr>
-              <w:t xml:space="preserve">not </w:t>
-            </w:r>
-            <w:r>
-              <w:rPr>
-                <w:rFonts w:asciiTheme="minorHAnsi" w:hAnsiTheme="minorHAnsi" w:cstheme="minorHAnsi"/>
-                <w:sz w:val="22"/>
-                <w:lang w:val="en-US"/>
-              </w:rPr>
-              <w:t>create a thread</w:t>
-            </w:r>
-            <w:r>
-              <w:rPr>
-                <w:rFonts w:asciiTheme="minorHAnsi" w:hAnsiTheme="minorHAnsi" w:cstheme="minorHAnsi"/>
-                <w:sz w:val="22"/>
-                <w:lang w:val="en-US"/>
-              </w:rPr>
-              <w:t>, and start game in current channel</w:t>
+              <w:t>Should not create a thread, and start game in current channel</w:t>
             </w:r>
           </w:p>
         </w:tc>
@@ -6024,31 +5904,7 @@
                 <w:sz w:val="22"/>
                 <w:lang w:val="en-US"/>
               </w:rPr>
-              <w:t>guessers</w:t>
-            </w:r>
-            <w:r>
-              <w:rPr>
-                <w:rFonts w:asciiTheme="minorHAnsi" w:hAnsiTheme="minorHAnsi" w:cstheme="minorHAnsi"/>
-                <w:sz w:val="22"/>
-                <w:lang w:val="en-US"/>
-              </w:rPr>
-              <w:t xml:space="preserve"> </w:t>
-            </w:r>
-            <w:r>
-              <w:rPr>
-                <w:rFonts w:asciiTheme="minorHAnsi" w:hAnsiTheme="minorHAnsi" w:cstheme="minorHAnsi"/>
-                <w:sz w:val="22"/>
-                <w:lang w:val="en-US"/>
-              </w:rPr>
-              <w:t xml:space="preserve">set to public </w:t>
-            </w:r>
-            <w:r>
-              <w:rPr>
-                <w:rFonts w:asciiTheme="minorHAnsi" w:hAnsiTheme="minorHAnsi" w:cstheme="minorHAnsi"/>
-                <w:sz w:val="22"/>
-                <w:lang w:val="en-US"/>
-              </w:rPr>
-              <w:t>in config file</w:t>
+              <w:t>guessers set to public in config file</w:t>
             </w:r>
           </w:p>
         </w:tc>
@@ -6169,23 +6025,7 @@
                 <w:sz w:val="22"/>
                 <w:lang w:val="en-US"/>
               </w:rPr>
-              <w:t xml:space="preserve">guessers set to </w:t>
-            </w:r>
-            <w:r>
-              <w:rPr>
-                <w:rFonts w:asciiTheme="minorHAnsi" w:hAnsiTheme="minorHAnsi" w:cstheme="minorHAnsi"/>
-                <w:sz w:val="22"/>
-                <w:lang w:val="en-US"/>
-              </w:rPr>
-              <w:t>private</w:t>
-            </w:r>
-            <w:r>
-              <w:rPr>
-                <w:rFonts w:asciiTheme="minorHAnsi" w:hAnsiTheme="minorHAnsi" w:cstheme="minorHAnsi"/>
-                <w:sz w:val="22"/>
-                <w:lang w:val="en-US"/>
-              </w:rPr>
-              <w:t xml:space="preserve"> in config file</w:t>
+              <w:t>guessers set to private in config file</w:t>
             </w:r>
           </w:p>
         </w:tc>
@@ -6209,15 +6049,7 @@
                 <w:sz w:val="22"/>
                 <w:lang w:val="en-US"/>
               </w:rPr>
-              <w:t xml:space="preserve">Only the user who started the game </w:t>
-            </w:r>
-            <w:r>
-              <w:rPr>
-                <w:rFonts w:asciiTheme="minorHAnsi" w:hAnsiTheme="minorHAnsi" w:cstheme="minorHAnsi"/>
-                <w:sz w:val="22"/>
-                <w:lang w:val="en-US"/>
-              </w:rPr>
-              <w:t>can make guesses</w:t>
+              <w:t>Only the user who started the game can make guesses</w:t>
             </w:r>
           </w:p>
         </w:tc>

</xml_diff>

<commit_message>
Added config GUI, V3 Documentation
</commit_message>
<xml_diff>
--- a/documentation/6. 2023 DIG201 - AS91896 Programming Documentation V2 (Merit&Excellence).docx
+++ b/documentation/6. 2023 DIG201 - AS91896 Programming Documentation V2 (Merit&Excellence).docx
@@ -1,6 +1,6 @@
 
 <file path=word/document.xml><?xml version="1.0" encoding="utf-8"?>
-<w:document xmlns:wpc="http://schemas.microsoft.com/office/word/2010/wordprocessingCanvas" xmlns:cx="http://schemas.microsoft.com/office/drawing/2014/chartex" xmlns:cx1="http://schemas.microsoft.com/office/drawing/2015/9/8/chartex" xmlns:cx2="http://schemas.microsoft.com/office/drawing/2015/10/21/chartex" xmlns:cx3="http://schemas.microsoft.com/office/drawing/2016/5/9/chartex" xmlns:cx4="http://schemas.microsoft.com/office/drawing/2016/5/10/chartex" xmlns:cx5="http://schemas.microsoft.com/office/drawing/2016/5/11/chartex" xmlns:cx6="http://schemas.microsoft.com/office/drawing/2016/5/12/chartex" xmlns:cx7="http://schemas.microsoft.com/office/drawing/2016/5/13/chartex" xmlns:cx8="http://schemas.microsoft.com/office/drawing/2016/5/14/chartex" xmlns:mc="http://schemas.openxmlformats.org/markup-compatibility/2006" xmlns:aink="http://schemas.microsoft.com/office/drawing/2016/ink" xmlns:am3d="http://schemas.microsoft.com/office/drawing/2017/model3d" xmlns:o="urn:schemas-microsoft-com:office:office" xmlns:oel="http://schemas.microsoft.com/office/2019/extlst" xmlns:r="http://schemas.openxmlformats.org/officeDocument/2006/relationships" xmlns:m="http://schemas.openxmlformats.org/officeDocument/2006/math" xmlns:v="urn:schemas-microsoft-com:vml" xmlns:wp14="http://schemas.microsoft.com/office/word/2010/wordprocessingDrawing" xmlns:wp="http://schemas.openxmlformats.org/drawingml/2006/wordprocessingDrawing" xmlns:w10="urn:schemas-microsoft-com:office:word" xmlns:w="http://schemas.openxmlformats.org/wordprocessingml/2006/main" xmlns:w14="http://schemas.microsoft.com/office/word/2010/wordml" xmlns:w15="http://schemas.microsoft.com/office/word/2012/wordml" xmlns:w16cex="http://schemas.microsoft.com/office/word/2018/wordml/cex" xmlns:w16cid="http://schemas.microsoft.com/office/word/2016/wordml/cid" xmlns:w16="http://schemas.microsoft.com/office/word/2018/wordml" xmlns:w16sdtdh="http://schemas.microsoft.com/office/word/2020/wordml/sdtdatahash" xmlns:w16se="http://schemas.microsoft.com/office/word/2015/wordml/symex" xmlns:wpg="http://schemas.microsoft.com/office/word/2010/wordprocessingGroup" xmlns:wpi="http://schemas.microsoft.com/office/word/2010/wordprocessingInk" xmlns:wne="http://schemas.microsoft.com/office/word/2006/wordml" xmlns:wps="http://schemas.microsoft.com/office/word/2010/wordprocessingShape" mc:Ignorable="w14 w15 w16se w16cid w16 w16cex w16sdtdh wp14">
+<w:document xmlns:wpc="http://schemas.microsoft.com/office/word/2010/wordprocessingCanvas" xmlns:cx="http://schemas.microsoft.com/office/drawing/2014/chartex" xmlns:cx1="http://schemas.microsoft.com/office/drawing/2015/9/8/chartex" xmlns:cx2="http://schemas.microsoft.com/office/drawing/2015/10/21/chartex" xmlns:cx3="http://schemas.microsoft.com/office/drawing/2016/5/9/chartex" xmlns:cx4="http://schemas.microsoft.com/office/drawing/2016/5/10/chartex" xmlns:cx5="http://schemas.microsoft.com/office/drawing/2016/5/11/chartex" xmlns:cx6="http://schemas.microsoft.com/office/drawing/2016/5/12/chartex" xmlns:cx7="http://schemas.microsoft.com/office/drawing/2016/5/13/chartex" xmlns:cx8="http://schemas.microsoft.com/office/drawing/2016/5/14/chartex" xmlns:mc="http://schemas.openxmlformats.org/markup-compatibility/2006" xmlns:aink="http://schemas.microsoft.com/office/drawing/2016/ink" xmlns:am3d="http://schemas.microsoft.com/office/drawing/2017/model3d" xmlns:o="urn:schemas-microsoft-com:office:office" xmlns:oel="http://schemas.microsoft.com/office/2019/extlst" xmlns:r="http://schemas.openxmlformats.org/officeDocument/2006/relationships" xmlns:m="http://schemas.openxmlformats.org/officeDocument/2006/math" xmlns:v="urn:schemas-microsoft-com:vml" xmlns:wp14="http://schemas.microsoft.com/office/word/2010/wordprocessingDrawing" xmlns:wp="http://schemas.openxmlformats.org/drawingml/2006/wordprocessingDrawing" xmlns:w10="urn:schemas-microsoft-com:office:word" xmlns:w="http://schemas.openxmlformats.org/wordprocessingml/2006/main" xmlns:w14="http://schemas.microsoft.com/office/word/2010/wordml" xmlns:w15="http://schemas.microsoft.com/office/word/2012/wordml" xmlns:w16cex="http://schemas.microsoft.com/office/word/2018/wordml/cex" xmlns:w16cid="http://schemas.microsoft.com/office/word/2016/wordml/cid" xmlns:w16="http://schemas.microsoft.com/office/word/2018/wordml" xmlns:w16du="http://schemas.microsoft.com/office/word/2023/wordml/word16du" xmlns:w16sdtdh="http://schemas.microsoft.com/office/word/2020/wordml/sdtdatahash" xmlns:w16se="http://schemas.microsoft.com/office/word/2015/wordml/symex" xmlns:wpg="http://schemas.microsoft.com/office/word/2010/wordprocessingGroup" xmlns:wpi="http://schemas.microsoft.com/office/word/2010/wordprocessingInk" xmlns:wne="http://schemas.microsoft.com/office/word/2006/wordml" xmlns:wps="http://schemas.microsoft.com/office/word/2010/wordprocessingShape" mc:Ignorable="w14 w15 w16se w16cid w16 w16cex w16sdtdh wp14">
   <w:body>
     <w:p>
       <w:pPr>
@@ -1656,10 +1656,10 @@
                   <v:path o:extrusionok="f" gradientshapeok="t" o:connecttype="rect"/>
                   <o:lock v:ext="edit" aspectratio="t"/>
                 </v:shapetype>
-                <v:shape id="_x0000_i1025" type="#_x0000_t75" style="width:482.25pt;height:4in" o:ole="">
+                <v:shape id="_x0000_i1025" type="#_x0000_t75" style="width:482.5pt;height:4in" o:ole="">
                   <v:imagedata r:id="rId20" o:title=""/>
                 </v:shape>
-                <o:OLEObject Type="Embed" ProgID="PBrush" ShapeID="_x0000_i1025" DrawAspect="Content" ObjectID="_1748437643" r:id="rId21"/>
+                <o:OLEObject Type="Embed" ProgID="PBrush" ShapeID="_x0000_i1025" DrawAspect="Content" ObjectID="_1748585745" r:id="rId21"/>
               </w:object>
             </w:r>
           </w:p>
@@ -4282,7 +4282,7 @@
                 <w:sz w:val="22"/>
                 <w:lang w:val="en-US"/>
               </w:rPr>
-              <w:t>Tries to .open() dir as if it was file, crashes</w:t>
+              <w:t>&lt;-</w:t>
             </w:r>
           </w:p>
         </w:tc>
@@ -4305,7 +4305,7 @@
                 <w:sz w:val="22"/>
                 <w:lang w:val="en-US"/>
               </w:rPr>
-              <w:t>Fail</w:t>
+              <w:t>Pass</w:t>
             </w:r>
           </w:p>
         </w:tc>
@@ -7468,7 +7468,7 @@
 </file>
 
 <file path=word/endnotes.xml><?xml version="1.0" encoding="utf-8"?>
-<w:endnotes xmlns:wpc="http://schemas.microsoft.com/office/word/2010/wordprocessingCanvas" xmlns:cx="http://schemas.microsoft.com/office/drawing/2014/chartex" xmlns:cx1="http://schemas.microsoft.com/office/drawing/2015/9/8/chartex" xmlns:cx2="http://schemas.microsoft.com/office/drawing/2015/10/21/chartex" xmlns:cx3="http://schemas.microsoft.com/office/drawing/2016/5/9/chartex" xmlns:cx4="http://schemas.microsoft.com/office/drawing/2016/5/10/chartex" xmlns:cx5="http://schemas.microsoft.com/office/drawing/2016/5/11/chartex" xmlns:cx6="http://schemas.microsoft.com/office/drawing/2016/5/12/chartex" xmlns:cx7="http://schemas.microsoft.com/office/drawing/2016/5/13/chartex" xmlns:cx8="http://schemas.microsoft.com/office/drawing/2016/5/14/chartex" xmlns:mc="http://schemas.openxmlformats.org/markup-compatibility/2006" xmlns:aink="http://schemas.microsoft.com/office/drawing/2016/ink" xmlns:am3d="http://schemas.microsoft.com/office/drawing/2017/model3d" xmlns:o="urn:schemas-microsoft-com:office:office" xmlns:oel="http://schemas.microsoft.com/office/2019/extlst" xmlns:r="http://schemas.openxmlformats.org/officeDocument/2006/relationships" xmlns:m="http://schemas.openxmlformats.org/officeDocument/2006/math" xmlns:v="urn:schemas-microsoft-com:vml" xmlns:wp14="http://schemas.microsoft.com/office/word/2010/wordprocessingDrawing" xmlns:wp="http://schemas.openxmlformats.org/drawingml/2006/wordprocessingDrawing" xmlns:w10="urn:schemas-microsoft-com:office:word" xmlns:w="http://schemas.openxmlformats.org/wordprocessingml/2006/main" xmlns:w14="http://schemas.microsoft.com/office/word/2010/wordml" xmlns:w15="http://schemas.microsoft.com/office/word/2012/wordml" xmlns:w16cex="http://schemas.microsoft.com/office/word/2018/wordml/cex" xmlns:w16cid="http://schemas.microsoft.com/office/word/2016/wordml/cid" xmlns:w16="http://schemas.microsoft.com/office/word/2018/wordml" xmlns:w16sdtdh="http://schemas.microsoft.com/office/word/2020/wordml/sdtdatahash" xmlns:w16se="http://schemas.microsoft.com/office/word/2015/wordml/symex" xmlns:wpg="http://schemas.microsoft.com/office/word/2010/wordprocessingGroup" xmlns:wpi="http://schemas.microsoft.com/office/word/2010/wordprocessingInk" xmlns:wne="http://schemas.microsoft.com/office/word/2006/wordml" xmlns:wps="http://schemas.microsoft.com/office/word/2010/wordprocessingShape" mc:Ignorable="w14 w15 w16se w16cid w16 w16cex w16sdtdh wp14">
+<w:endnotes xmlns:wpc="http://schemas.microsoft.com/office/word/2010/wordprocessingCanvas" xmlns:cx="http://schemas.microsoft.com/office/drawing/2014/chartex" xmlns:cx1="http://schemas.microsoft.com/office/drawing/2015/9/8/chartex" xmlns:cx2="http://schemas.microsoft.com/office/drawing/2015/10/21/chartex" xmlns:cx3="http://schemas.microsoft.com/office/drawing/2016/5/9/chartex" xmlns:cx4="http://schemas.microsoft.com/office/drawing/2016/5/10/chartex" xmlns:cx5="http://schemas.microsoft.com/office/drawing/2016/5/11/chartex" xmlns:cx6="http://schemas.microsoft.com/office/drawing/2016/5/12/chartex" xmlns:cx7="http://schemas.microsoft.com/office/drawing/2016/5/13/chartex" xmlns:cx8="http://schemas.microsoft.com/office/drawing/2016/5/14/chartex" xmlns:mc="http://schemas.openxmlformats.org/markup-compatibility/2006" xmlns:aink="http://schemas.microsoft.com/office/drawing/2016/ink" xmlns:am3d="http://schemas.microsoft.com/office/drawing/2017/model3d" xmlns:o="urn:schemas-microsoft-com:office:office" xmlns:oel="http://schemas.microsoft.com/office/2019/extlst" xmlns:r="http://schemas.openxmlformats.org/officeDocument/2006/relationships" xmlns:m="http://schemas.openxmlformats.org/officeDocument/2006/math" xmlns:v="urn:schemas-microsoft-com:vml" xmlns:wp14="http://schemas.microsoft.com/office/word/2010/wordprocessingDrawing" xmlns:wp="http://schemas.openxmlformats.org/drawingml/2006/wordprocessingDrawing" xmlns:w10="urn:schemas-microsoft-com:office:word" xmlns:w="http://schemas.openxmlformats.org/wordprocessingml/2006/main" xmlns:w14="http://schemas.microsoft.com/office/word/2010/wordml" xmlns:w15="http://schemas.microsoft.com/office/word/2012/wordml" xmlns:w16cex="http://schemas.microsoft.com/office/word/2018/wordml/cex" xmlns:w16cid="http://schemas.microsoft.com/office/word/2016/wordml/cid" xmlns:w16="http://schemas.microsoft.com/office/word/2018/wordml" xmlns:w16du="http://schemas.microsoft.com/office/word/2023/wordml/word16du" xmlns:w16sdtdh="http://schemas.microsoft.com/office/word/2020/wordml/sdtdatahash" xmlns:w16se="http://schemas.microsoft.com/office/word/2015/wordml/symex" xmlns:wpg="http://schemas.microsoft.com/office/word/2010/wordprocessingGroup" xmlns:wpi="http://schemas.microsoft.com/office/word/2010/wordprocessingInk" xmlns:wne="http://schemas.microsoft.com/office/word/2006/wordml" xmlns:wps="http://schemas.microsoft.com/office/word/2010/wordprocessingShape" mc:Ignorable="w14 w15 w16se w16cid w16 w16cex w16sdtdh wp14">
   <w:endnote w:type="separator" w:id="-1">
     <w:p>
       <w:r>
@@ -7487,7 +7487,7 @@
 </file>
 
 <file path=word/footnotes.xml><?xml version="1.0" encoding="utf-8"?>
-<w:footnotes xmlns:wpc="http://schemas.microsoft.com/office/word/2010/wordprocessingCanvas" xmlns:cx="http://schemas.microsoft.com/office/drawing/2014/chartex" xmlns:cx1="http://schemas.microsoft.com/office/drawing/2015/9/8/chartex" xmlns:cx2="http://schemas.microsoft.com/office/drawing/2015/10/21/chartex" xmlns:cx3="http://schemas.microsoft.com/office/drawing/2016/5/9/chartex" xmlns:cx4="http://schemas.microsoft.com/office/drawing/2016/5/10/chartex" xmlns:cx5="http://schemas.microsoft.com/office/drawing/2016/5/11/chartex" xmlns:cx6="http://schemas.microsoft.com/office/drawing/2016/5/12/chartex" xmlns:cx7="http://schemas.microsoft.com/office/drawing/2016/5/13/chartex" xmlns:cx8="http://schemas.microsoft.com/office/drawing/2016/5/14/chartex" xmlns:mc="http://schemas.openxmlformats.org/markup-compatibility/2006" xmlns:aink="http://schemas.microsoft.com/office/drawing/2016/ink" xmlns:am3d="http://schemas.microsoft.com/office/drawing/2017/model3d" xmlns:o="urn:schemas-microsoft-com:office:office" xmlns:oel="http://schemas.microsoft.com/office/2019/extlst" xmlns:r="http://schemas.openxmlformats.org/officeDocument/2006/relationships" xmlns:m="http://schemas.openxmlformats.org/officeDocument/2006/math" xmlns:v="urn:schemas-microsoft-com:vml" xmlns:wp14="http://schemas.microsoft.com/office/word/2010/wordprocessingDrawing" xmlns:wp="http://schemas.openxmlformats.org/drawingml/2006/wordprocessingDrawing" xmlns:w10="urn:schemas-microsoft-com:office:word" xmlns:w="http://schemas.openxmlformats.org/wordprocessingml/2006/main" xmlns:w14="http://schemas.microsoft.com/office/word/2010/wordml" xmlns:w15="http://schemas.microsoft.com/office/word/2012/wordml" xmlns:w16cex="http://schemas.microsoft.com/office/word/2018/wordml/cex" xmlns:w16cid="http://schemas.microsoft.com/office/word/2016/wordml/cid" xmlns:w16="http://schemas.microsoft.com/office/word/2018/wordml" xmlns:w16sdtdh="http://schemas.microsoft.com/office/word/2020/wordml/sdtdatahash" xmlns:w16se="http://schemas.microsoft.com/office/word/2015/wordml/symex" xmlns:wpg="http://schemas.microsoft.com/office/word/2010/wordprocessingGroup" xmlns:wpi="http://schemas.microsoft.com/office/word/2010/wordprocessingInk" xmlns:wne="http://schemas.microsoft.com/office/word/2006/wordml" xmlns:wps="http://schemas.microsoft.com/office/word/2010/wordprocessingShape" mc:Ignorable="w14 w15 w16se w16cid w16 w16cex w16sdtdh wp14">
+<w:footnotes xmlns:wpc="http://schemas.microsoft.com/office/word/2010/wordprocessingCanvas" xmlns:cx="http://schemas.microsoft.com/office/drawing/2014/chartex" xmlns:cx1="http://schemas.microsoft.com/office/drawing/2015/9/8/chartex" xmlns:cx2="http://schemas.microsoft.com/office/drawing/2015/10/21/chartex" xmlns:cx3="http://schemas.microsoft.com/office/drawing/2016/5/9/chartex" xmlns:cx4="http://schemas.microsoft.com/office/drawing/2016/5/10/chartex" xmlns:cx5="http://schemas.microsoft.com/office/drawing/2016/5/11/chartex" xmlns:cx6="http://schemas.microsoft.com/office/drawing/2016/5/12/chartex" xmlns:cx7="http://schemas.microsoft.com/office/drawing/2016/5/13/chartex" xmlns:cx8="http://schemas.microsoft.com/office/drawing/2016/5/14/chartex" xmlns:mc="http://schemas.openxmlformats.org/markup-compatibility/2006" xmlns:aink="http://schemas.microsoft.com/office/drawing/2016/ink" xmlns:am3d="http://schemas.microsoft.com/office/drawing/2017/model3d" xmlns:o="urn:schemas-microsoft-com:office:office" xmlns:oel="http://schemas.microsoft.com/office/2019/extlst" xmlns:r="http://schemas.openxmlformats.org/officeDocument/2006/relationships" xmlns:m="http://schemas.openxmlformats.org/officeDocument/2006/math" xmlns:v="urn:schemas-microsoft-com:vml" xmlns:wp14="http://schemas.microsoft.com/office/word/2010/wordprocessingDrawing" xmlns:wp="http://schemas.openxmlformats.org/drawingml/2006/wordprocessingDrawing" xmlns:w10="urn:schemas-microsoft-com:office:word" xmlns:w="http://schemas.openxmlformats.org/wordprocessingml/2006/main" xmlns:w14="http://schemas.microsoft.com/office/word/2010/wordml" xmlns:w15="http://schemas.microsoft.com/office/word/2012/wordml" xmlns:w16cex="http://schemas.microsoft.com/office/word/2018/wordml/cex" xmlns:w16cid="http://schemas.microsoft.com/office/word/2016/wordml/cid" xmlns:w16="http://schemas.microsoft.com/office/word/2018/wordml" xmlns:w16du="http://schemas.microsoft.com/office/word/2023/wordml/word16du" xmlns:w16sdtdh="http://schemas.microsoft.com/office/word/2020/wordml/sdtdatahash" xmlns:w16se="http://schemas.microsoft.com/office/word/2015/wordml/symex" xmlns:wpg="http://schemas.microsoft.com/office/word/2010/wordprocessingGroup" xmlns:wpi="http://schemas.microsoft.com/office/word/2010/wordprocessingInk" xmlns:wne="http://schemas.microsoft.com/office/word/2006/wordml" xmlns:wps="http://schemas.microsoft.com/office/word/2010/wordprocessingShape" mc:Ignorable="w14 w15 w16se w16cid w16 w16cex w16sdtdh wp14">
   <w:footnote w:type="separator" w:id="-1">
     <w:p>
       <w:r>
@@ -7506,7 +7506,7 @@
 </file>
 
 <file path=word/header1.xml><?xml version="1.0" encoding="utf-8"?>
-<w:hdr xmlns:wpc="http://schemas.microsoft.com/office/word/2010/wordprocessingCanvas" xmlns:cx="http://schemas.microsoft.com/office/drawing/2014/chartex" xmlns:cx1="http://schemas.microsoft.com/office/drawing/2015/9/8/chartex" xmlns:cx2="http://schemas.microsoft.com/office/drawing/2015/10/21/chartex" xmlns:cx3="http://schemas.microsoft.com/office/drawing/2016/5/9/chartex" xmlns:cx4="http://schemas.microsoft.com/office/drawing/2016/5/10/chartex" xmlns:cx5="http://schemas.microsoft.com/office/drawing/2016/5/11/chartex" xmlns:cx6="http://schemas.microsoft.com/office/drawing/2016/5/12/chartex" xmlns:cx7="http://schemas.microsoft.com/office/drawing/2016/5/13/chartex" xmlns:cx8="http://schemas.microsoft.com/office/drawing/2016/5/14/chartex" xmlns:mc="http://schemas.openxmlformats.org/markup-compatibility/2006" xmlns:aink="http://schemas.microsoft.com/office/drawing/2016/ink" xmlns:am3d="http://schemas.microsoft.com/office/drawing/2017/model3d" xmlns:o="urn:schemas-microsoft-com:office:office" xmlns:oel="http://schemas.microsoft.com/office/2019/extlst" xmlns:r="http://schemas.openxmlformats.org/officeDocument/2006/relationships" xmlns:m="http://schemas.openxmlformats.org/officeDocument/2006/math" xmlns:v="urn:schemas-microsoft-com:vml" xmlns:wp14="http://schemas.microsoft.com/office/word/2010/wordprocessingDrawing" xmlns:wp="http://schemas.openxmlformats.org/drawingml/2006/wordprocessingDrawing" xmlns:w10="urn:schemas-microsoft-com:office:word" xmlns:w="http://schemas.openxmlformats.org/wordprocessingml/2006/main" xmlns:w14="http://schemas.microsoft.com/office/word/2010/wordml" xmlns:w15="http://schemas.microsoft.com/office/word/2012/wordml" xmlns:w16cex="http://schemas.microsoft.com/office/word/2018/wordml/cex" xmlns:w16cid="http://schemas.microsoft.com/office/word/2016/wordml/cid" xmlns:w16="http://schemas.microsoft.com/office/word/2018/wordml" xmlns:w16sdtdh="http://schemas.microsoft.com/office/word/2020/wordml/sdtdatahash" xmlns:w16se="http://schemas.microsoft.com/office/word/2015/wordml/symex" xmlns:wpg="http://schemas.microsoft.com/office/word/2010/wordprocessingGroup" xmlns:wpi="http://schemas.microsoft.com/office/word/2010/wordprocessingInk" xmlns:wne="http://schemas.microsoft.com/office/word/2006/wordml" xmlns:wps="http://schemas.microsoft.com/office/word/2010/wordprocessingShape" mc:Ignorable="w14 w15 w16se w16cid w16 w16cex w16sdtdh wp14">
+<w:hdr xmlns:wpc="http://schemas.microsoft.com/office/word/2010/wordprocessingCanvas" xmlns:cx="http://schemas.microsoft.com/office/drawing/2014/chartex" xmlns:cx1="http://schemas.microsoft.com/office/drawing/2015/9/8/chartex" xmlns:cx2="http://schemas.microsoft.com/office/drawing/2015/10/21/chartex" xmlns:cx3="http://schemas.microsoft.com/office/drawing/2016/5/9/chartex" xmlns:cx4="http://schemas.microsoft.com/office/drawing/2016/5/10/chartex" xmlns:cx5="http://schemas.microsoft.com/office/drawing/2016/5/11/chartex" xmlns:cx6="http://schemas.microsoft.com/office/drawing/2016/5/12/chartex" xmlns:cx7="http://schemas.microsoft.com/office/drawing/2016/5/13/chartex" xmlns:cx8="http://schemas.microsoft.com/office/drawing/2016/5/14/chartex" xmlns:mc="http://schemas.openxmlformats.org/markup-compatibility/2006" xmlns:aink="http://schemas.microsoft.com/office/drawing/2016/ink" xmlns:am3d="http://schemas.microsoft.com/office/drawing/2017/model3d" xmlns:o="urn:schemas-microsoft-com:office:office" xmlns:oel="http://schemas.microsoft.com/office/2019/extlst" xmlns:r="http://schemas.openxmlformats.org/officeDocument/2006/relationships" xmlns:m="http://schemas.openxmlformats.org/officeDocument/2006/math" xmlns:v="urn:schemas-microsoft-com:vml" xmlns:wp14="http://schemas.microsoft.com/office/word/2010/wordprocessingDrawing" xmlns:wp="http://schemas.openxmlformats.org/drawingml/2006/wordprocessingDrawing" xmlns:w10="urn:schemas-microsoft-com:office:word" xmlns:w="http://schemas.openxmlformats.org/wordprocessingml/2006/main" xmlns:w14="http://schemas.microsoft.com/office/word/2010/wordml" xmlns:w15="http://schemas.microsoft.com/office/word/2012/wordml" xmlns:w16cex="http://schemas.microsoft.com/office/word/2018/wordml/cex" xmlns:w16cid="http://schemas.microsoft.com/office/word/2016/wordml/cid" xmlns:w16="http://schemas.microsoft.com/office/word/2018/wordml" xmlns:w16du="http://schemas.microsoft.com/office/word/2023/wordml/word16du" xmlns:w16sdtdh="http://schemas.microsoft.com/office/word/2020/wordml/sdtdatahash" xmlns:w16se="http://schemas.microsoft.com/office/word/2015/wordml/symex" xmlns:wpg="http://schemas.microsoft.com/office/word/2010/wordprocessingGroup" xmlns:wpi="http://schemas.microsoft.com/office/word/2010/wordprocessingInk" xmlns:wne="http://schemas.microsoft.com/office/word/2006/wordml" xmlns:wps="http://schemas.microsoft.com/office/word/2010/wordprocessingShape" mc:Ignorable="w14 w15 w16se w16cid w16 w16cex w16sdtdh wp14">
   <w:tbl>
     <w:tblPr>
       <w:tblStyle w:val="TableGrid"/>
@@ -7955,7 +7955,7 @@
 </file>
 
 <file path=word/numbering.xml><?xml version="1.0" encoding="utf-8"?>
-<w:numbering xmlns:wpc="http://schemas.microsoft.com/office/word/2010/wordprocessingCanvas" xmlns:cx="http://schemas.microsoft.com/office/drawing/2014/chartex" xmlns:cx1="http://schemas.microsoft.com/office/drawing/2015/9/8/chartex" xmlns:cx2="http://schemas.microsoft.com/office/drawing/2015/10/21/chartex" xmlns:cx3="http://schemas.microsoft.com/office/drawing/2016/5/9/chartex" xmlns:cx4="http://schemas.microsoft.com/office/drawing/2016/5/10/chartex" xmlns:cx5="http://schemas.microsoft.com/office/drawing/2016/5/11/chartex" xmlns:cx6="http://schemas.microsoft.com/office/drawing/2016/5/12/chartex" xmlns:cx7="http://schemas.microsoft.com/office/drawing/2016/5/13/chartex" xmlns:cx8="http://schemas.microsoft.com/office/drawing/2016/5/14/chartex" xmlns:mc="http://schemas.openxmlformats.org/markup-compatibility/2006" xmlns:aink="http://schemas.microsoft.com/office/drawing/2016/ink" xmlns:am3d="http://schemas.microsoft.com/office/drawing/2017/model3d" xmlns:o="urn:schemas-microsoft-com:office:office" xmlns:oel="http://schemas.microsoft.com/office/2019/extlst" xmlns:r="http://schemas.openxmlformats.org/officeDocument/2006/relationships" xmlns:m="http://schemas.openxmlformats.org/officeDocument/2006/math" xmlns:v="urn:schemas-microsoft-com:vml" xmlns:wp14="http://schemas.microsoft.com/office/word/2010/wordprocessingDrawing" xmlns:wp="http://schemas.openxmlformats.org/drawingml/2006/wordprocessingDrawing" xmlns:w10="urn:schemas-microsoft-com:office:word" xmlns:w="http://schemas.openxmlformats.org/wordprocessingml/2006/main" xmlns:w14="http://schemas.microsoft.com/office/word/2010/wordml" xmlns:w15="http://schemas.microsoft.com/office/word/2012/wordml" xmlns:w16cex="http://schemas.microsoft.com/office/word/2018/wordml/cex" xmlns:w16cid="http://schemas.microsoft.com/office/word/2016/wordml/cid" xmlns:w16="http://schemas.microsoft.com/office/word/2018/wordml" xmlns:w16sdtdh="http://schemas.microsoft.com/office/word/2020/wordml/sdtdatahash" xmlns:w16se="http://schemas.microsoft.com/office/word/2015/wordml/symex" xmlns:wpg="http://schemas.microsoft.com/office/word/2010/wordprocessingGroup" xmlns:wpi="http://schemas.microsoft.com/office/word/2010/wordprocessingInk" xmlns:wne="http://schemas.microsoft.com/office/word/2006/wordml" xmlns:wps="http://schemas.microsoft.com/office/word/2010/wordprocessingShape" mc:Ignorable="w14 w15 w16se w16cid w16 w16cex w16sdtdh wp14">
+<w:numbering xmlns:wpc="http://schemas.microsoft.com/office/word/2010/wordprocessingCanvas" xmlns:cx="http://schemas.microsoft.com/office/drawing/2014/chartex" xmlns:cx1="http://schemas.microsoft.com/office/drawing/2015/9/8/chartex" xmlns:cx2="http://schemas.microsoft.com/office/drawing/2015/10/21/chartex" xmlns:cx3="http://schemas.microsoft.com/office/drawing/2016/5/9/chartex" xmlns:cx4="http://schemas.microsoft.com/office/drawing/2016/5/10/chartex" xmlns:cx5="http://schemas.microsoft.com/office/drawing/2016/5/11/chartex" xmlns:cx6="http://schemas.microsoft.com/office/drawing/2016/5/12/chartex" xmlns:cx7="http://schemas.microsoft.com/office/drawing/2016/5/13/chartex" xmlns:cx8="http://schemas.microsoft.com/office/drawing/2016/5/14/chartex" xmlns:mc="http://schemas.openxmlformats.org/markup-compatibility/2006" xmlns:aink="http://schemas.microsoft.com/office/drawing/2016/ink" xmlns:am3d="http://schemas.microsoft.com/office/drawing/2017/model3d" xmlns:o="urn:schemas-microsoft-com:office:office" xmlns:oel="http://schemas.microsoft.com/office/2019/extlst" xmlns:r="http://schemas.openxmlformats.org/officeDocument/2006/relationships" xmlns:m="http://schemas.openxmlformats.org/officeDocument/2006/math" xmlns:v="urn:schemas-microsoft-com:vml" xmlns:wp14="http://schemas.microsoft.com/office/word/2010/wordprocessingDrawing" xmlns:wp="http://schemas.openxmlformats.org/drawingml/2006/wordprocessingDrawing" xmlns:w10="urn:schemas-microsoft-com:office:word" xmlns:w="http://schemas.openxmlformats.org/wordprocessingml/2006/main" xmlns:w14="http://schemas.microsoft.com/office/word/2010/wordml" xmlns:w15="http://schemas.microsoft.com/office/word/2012/wordml" xmlns:w16cex="http://schemas.microsoft.com/office/word/2018/wordml/cex" xmlns:w16cid="http://schemas.microsoft.com/office/word/2016/wordml/cid" xmlns:w16="http://schemas.microsoft.com/office/word/2018/wordml" xmlns:w16du="http://schemas.microsoft.com/office/word/2023/wordml/word16du" xmlns:w16sdtdh="http://schemas.microsoft.com/office/word/2020/wordml/sdtdatahash" xmlns:w16se="http://schemas.microsoft.com/office/word/2015/wordml/symex" xmlns:wpg="http://schemas.microsoft.com/office/word/2010/wordprocessingGroup" xmlns:wpi="http://schemas.microsoft.com/office/word/2010/wordprocessingInk" xmlns:wne="http://schemas.microsoft.com/office/word/2006/wordml" xmlns:wps="http://schemas.microsoft.com/office/word/2010/wordprocessingShape" mc:Ignorable="w14 w15 w16se w16cid w16 w16cex w16sdtdh wp14">
   <w:abstractNum w:abstractNumId="0" w15:restartNumberingAfterBreak="0">
     <w:nsid w:val="02CB4C32"/>
     <w:multiLevelType w:val="hybridMultilevel"/>

</xml_diff>